<commit_message>
Update Hollywood who and what drives the business.docx
</commit_message>
<xml_diff>
--- a/Hollywood who and what drives the business.docx
+++ b/Hollywood who and what drives the business.docx
@@ -157,10 +157,17 @@
     </w:p>
     <w:p>
       <w:pPr>
-        <w:numPr>
-          <w:ilvl w:val="0"/>
-          <w:numId w:val="1"/>
-        </w:numPr>
+        <w:spacing w:before="100" w:beforeAutospacing="1" w:after="100" w:afterAutospacing="1" w:line="240" w:lineRule="auto"/>
+        <w:ind w:left="720"/>
+        <w:rPr>
+          <w:rFonts w:ascii="Times New Roman" w:eastAsia="Times New Roman" w:hAnsi="Times New Roman" w:cs="Times New Roman"/>
+          <w:sz w:val="24"/>
+          <w:szCs w:val="24"/>
+        </w:rPr>
+      </w:pPr>
+    </w:p>
+    <w:p>
+      <w:pPr>
         <w:spacing w:before="100" w:beforeAutospacing="1" w:after="240" w:line="240" w:lineRule="auto"/>
         <w:rPr>
           <w:rFonts w:ascii="Times New Roman" w:eastAsia="Times New Roman" w:hAnsi="Times New Roman" w:cs="Times New Roman"/>
@@ -191,182 +198,213 @@
     </w:p>
     <w:p>
       <w:pPr>
-        <w:spacing w:before="100" w:beforeAutospacing="1" w:after="100" w:afterAutospacing="1" w:line="240" w:lineRule="auto"/>
-        <w:rPr>
-          <w:rFonts w:ascii="Times New Roman" w:eastAsia="Times New Roman" w:hAnsi="Times New Roman" w:cs="Times New Roman"/>
-          <w:sz w:val="24"/>
-          <w:szCs w:val="24"/>
-        </w:rPr>
-      </w:pPr>
-      <w:r>
-        <w:rPr>
-          <w:rFonts w:ascii="Times New Roman" w:eastAsia="Times New Roman" w:hAnsi="Times New Roman" w:cs="Times New Roman"/>
-          <w:sz w:val="24"/>
-          <w:szCs w:val="24"/>
-        </w:rPr>
-        <w:t xml:space="preserve">We would like to </w:t>
-      </w:r>
-      <w:proofErr w:type="gramStart"/>
-      <w:r>
-        <w:rPr>
-          <w:rFonts w:ascii="Times New Roman" w:eastAsia="Times New Roman" w:hAnsi="Times New Roman" w:cs="Times New Roman"/>
-          <w:sz w:val="24"/>
-          <w:szCs w:val="24"/>
-        </w:rPr>
-        <w:t>continue on</w:t>
-      </w:r>
-      <w:proofErr w:type="gramEnd"/>
-      <w:r>
-        <w:rPr>
-          <w:rFonts w:ascii="Times New Roman" w:eastAsia="Times New Roman" w:hAnsi="Times New Roman" w:cs="Times New Roman"/>
-          <w:sz w:val="24"/>
-          <w:szCs w:val="24"/>
-        </w:rPr>
-        <w:t xml:space="preserve"> that see the impact of funds at the congressional election result level.</w:t>
-      </w:r>
-      <w:r>
-        <w:rPr>
-          <w:rFonts w:ascii="Times New Roman" w:eastAsia="Times New Roman" w:hAnsi="Times New Roman" w:cs="Times New Roman"/>
-          <w:sz w:val="24"/>
-          <w:szCs w:val="24"/>
-        </w:rPr>
-        <w:br/>
-        <w:t>We would like to explore and visualize the funding by zip code and analyze the correlation between the spending and results.</w:t>
-      </w:r>
-      <w:r>
-        <w:rPr>
-          <w:rFonts w:ascii="Times New Roman" w:eastAsia="Times New Roman" w:hAnsi="Times New Roman" w:cs="Times New Roman"/>
-          <w:sz w:val="24"/>
-          <w:szCs w:val="24"/>
-        </w:rPr>
-        <w:br/>
-        <w:t xml:space="preserve">We would also try to use Monte </w:t>
-      </w:r>
-      <w:proofErr w:type="spellStart"/>
-      <w:r>
-        <w:rPr>
-          <w:rFonts w:ascii="Times New Roman" w:eastAsia="Times New Roman" w:hAnsi="Times New Roman" w:cs="Times New Roman"/>
-          <w:sz w:val="24"/>
-          <w:szCs w:val="24"/>
-        </w:rPr>
-        <w:t>carlo</w:t>
-      </w:r>
-      <w:proofErr w:type="spellEnd"/>
-      <w:r>
-        <w:rPr>
-          <w:rFonts w:ascii="Times New Roman" w:eastAsia="Times New Roman" w:hAnsi="Times New Roman" w:cs="Times New Roman"/>
-          <w:sz w:val="24"/>
-          <w:szCs w:val="24"/>
-        </w:rPr>
-        <w:t xml:space="preserve"> simulation to find out how much money should a candidate spend in a zip code to switch from loss to win.</w:t>
-      </w:r>
-    </w:p>
-    <w:p>
-      <w:pPr>
-        <w:spacing w:before="100" w:beforeAutospacing="1" w:after="100" w:afterAutospacing="1" w:line="240" w:lineRule="auto"/>
-        <w:rPr>
-          <w:rFonts w:ascii="Times New Roman" w:eastAsia="Times New Roman" w:hAnsi="Times New Roman" w:cs="Times New Roman"/>
-          <w:sz w:val="24"/>
-          <w:szCs w:val="24"/>
-        </w:rPr>
-      </w:pPr>
-      <w:proofErr w:type="gramStart"/>
-      <w:r>
-        <w:rPr>
-          <w:rFonts w:ascii="Times New Roman" w:eastAsia="Times New Roman" w:hAnsi="Times New Roman" w:cs="Times New Roman"/>
-          <w:sz w:val="24"/>
-          <w:szCs w:val="24"/>
-        </w:rPr>
-        <w:t>Finally</w:t>
-      </w:r>
-      <w:proofErr w:type="gramEnd"/>
-      <w:r>
-        <w:rPr>
-          <w:rFonts w:ascii="Times New Roman" w:eastAsia="Times New Roman" w:hAnsi="Times New Roman" w:cs="Times New Roman"/>
-          <w:sz w:val="24"/>
-          <w:szCs w:val="24"/>
-        </w:rPr>
-        <w:t xml:space="preserve"> we will use a </w:t>
-      </w:r>
-      <w:proofErr w:type="spellStart"/>
-      <w:r>
-        <w:rPr>
-          <w:rFonts w:ascii="Times New Roman" w:eastAsia="Times New Roman" w:hAnsi="Times New Roman" w:cs="Times New Roman"/>
-          <w:sz w:val="24"/>
-          <w:szCs w:val="24"/>
-        </w:rPr>
-        <w:t>geopy</w:t>
-      </w:r>
-      <w:proofErr w:type="spellEnd"/>
-      <w:r>
-        <w:rPr>
-          <w:rFonts w:ascii="Times New Roman" w:eastAsia="Times New Roman" w:hAnsi="Times New Roman" w:cs="Times New Roman"/>
-          <w:sz w:val="24"/>
-          <w:szCs w:val="24"/>
-        </w:rPr>
-        <w:t xml:space="preserve"> library to obtain the </w:t>
-      </w:r>
-      <w:proofErr w:type="spellStart"/>
-      <w:r>
-        <w:rPr>
-          <w:rFonts w:ascii="Times New Roman" w:eastAsia="Times New Roman" w:hAnsi="Times New Roman" w:cs="Times New Roman"/>
-          <w:sz w:val="24"/>
-          <w:szCs w:val="24"/>
-        </w:rPr>
-        <w:t>lat</w:t>
-      </w:r>
-      <w:proofErr w:type="spellEnd"/>
-      <w:r>
-        <w:rPr>
-          <w:rFonts w:ascii="Times New Roman" w:eastAsia="Times New Roman" w:hAnsi="Times New Roman" w:cs="Times New Roman"/>
-          <w:sz w:val="24"/>
-          <w:szCs w:val="24"/>
-        </w:rPr>
-        <w:t xml:space="preserve"> and long for a zip code or </w:t>
-      </w:r>
-      <w:proofErr w:type="spellStart"/>
-      <w:r>
-        <w:rPr>
-          <w:rFonts w:ascii="Times New Roman" w:eastAsia="Times New Roman" w:hAnsi="Times New Roman" w:cs="Times New Roman"/>
-          <w:sz w:val="24"/>
-          <w:szCs w:val="24"/>
-        </w:rPr>
-        <w:t>a</w:t>
-      </w:r>
-      <w:proofErr w:type="spellEnd"/>
-      <w:r>
-        <w:rPr>
-          <w:rFonts w:ascii="Times New Roman" w:eastAsia="Times New Roman" w:hAnsi="Times New Roman" w:cs="Times New Roman"/>
-          <w:sz w:val="24"/>
-          <w:szCs w:val="24"/>
-        </w:rPr>
-        <w:t xml:space="preserve"> address and then use </w:t>
-      </w:r>
-      <w:proofErr w:type="spellStart"/>
-      <w:r>
-        <w:rPr>
-          <w:rFonts w:ascii="Times New Roman" w:eastAsia="Times New Roman" w:hAnsi="Times New Roman" w:cs="Times New Roman"/>
-          <w:sz w:val="24"/>
-          <w:szCs w:val="24"/>
-        </w:rPr>
-        <w:t>mapbox</w:t>
-      </w:r>
-      <w:proofErr w:type="spellEnd"/>
-      <w:r>
-        <w:rPr>
-          <w:rFonts w:ascii="Times New Roman" w:eastAsia="Times New Roman" w:hAnsi="Times New Roman" w:cs="Times New Roman"/>
-          <w:sz w:val="24"/>
-          <w:szCs w:val="24"/>
-        </w:rPr>
-        <w:t xml:space="preserve"> to build a map visualization.</w:t>
-      </w:r>
-    </w:p>
-    <w:p>
-      <w:pPr>
+        <w:pStyle w:val="ListParagraph"/>
         <w:numPr>
           <w:ilvl w:val="0"/>
-          <w:numId w:val="2"/>
+          <w:numId w:val="6"/>
         </w:numPr>
+        <w:spacing w:before="100" w:beforeAutospacing="1" w:after="100" w:afterAutospacing="1" w:line="240" w:lineRule="auto"/>
+        <w:rPr>
+          <w:rFonts w:ascii="Times New Roman" w:eastAsia="Times New Roman" w:hAnsi="Times New Roman" w:cs="Times New Roman"/>
+          <w:sz w:val="24"/>
+          <w:szCs w:val="24"/>
+        </w:rPr>
+      </w:pPr>
+      <w:r>
+        <w:rPr>
+          <w:rFonts w:ascii="Times New Roman" w:eastAsia="Times New Roman" w:hAnsi="Times New Roman" w:cs="Times New Roman"/>
+          <w:sz w:val="24"/>
+          <w:szCs w:val="24"/>
+        </w:rPr>
+        <w:t>Compare total box office compared to average price relationship.</w:t>
+      </w:r>
+    </w:p>
+    <w:p>
+      <w:pPr>
+        <w:pStyle w:val="ListParagraph"/>
+        <w:numPr>
+          <w:ilvl w:val="0"/>
+          <w:numId w:val="6"/>
+        </w:numPr>
+        <w:spacing w:before="100" w:beforeAutospacing="1" w:after="100" w:afterAutospacing="1" w:line="240" w:lineRule="auto"/>
+        <w:rPr>
+          <w:rFonts w:ascii="Times New Roman" w:eastAsia="Times New Roman" w:hAnsi="Times New Roman" w:cs="Times New Roman"/>
+          <w:sz w:val="24"/>
+          <w:szCs w:val="24"/>
+        </w:rPr>
+      </w:pPr>
+      <w:r>
+        <w:rPr>
+          <w:rFonts w:ascii="Times New Roman" w:eastAsia="Times New Roman" w:hAnsi="Times New Roman" w:cs="Times New Roman"/>
+          <w:sz w:val="24"/>
+          <w:szCs w:val="24"/>
+        </w:rPr>
+        <w:t>Which genre grosses the higher for each studio? Show statistics for each studio and genre.</w:t>
+      </w:r>
+    </w:p>
+    <w:p>
+      <w:pPr>
+        <w:pStyle w:val="ListParagraph"/>
+        <w:numPr>
+          <w:ilvl w:val="0"/>
+          <w:numId w:val="6"/>
+        </w:numPr>
+        <w:spacing w:before="100" w:beforeAutospacing="1" w:after="100" w:afterAutospacing="1" w:line="240" w:lineRule="auto"/>
+        <w:rPr>
+          <w:rFonts w:ascii="Times New Roman" w:eastAsia="Times New Roman" w:hAnsi="Times New Roman" w:cs="Times New Roman"/>
+          <w:sz w:val="24"/>
+          <w:szCs w:val="24"/>
+        </w:rPr>
+      </w:pPr>
+      <w:r>
+        <w:rPr>
+          <w:rFonts w:ascii="Times New Roman" w:eastAsia="Times New Roman" w:hAnsi="Times New Roman" w:cs="Times New Roman"/>
+          <w:sz w:val="24"/>
+          <w:szCs w:val="24"/>
+        </w:rPr>
+        <w:t>Top 5 Actors and Actresses with highest grossing movies</w:t>
+      </w:r>
+    </w:p>
+    <w:p>
+      <w:pPr>
+        <w:pStyle w:val="ListParagraph"/>
+        <w:numPr>
+          <w:ilvl w:val="0"/>
+          <w:numId w:val="6"/>
+        </w:numPr>
+        <w:spacing w:before="100" w:beforeAutospacing="1" w:after="100" w:afterAutospacing="1" w:line="240" w:lineRule="auto"/>
+        <w:rPr>
+          <w:rFonts w:ascii="Times New Roman" w:eastAsia="Times New Roman" w:hAnsi="Times New Roman" w:cs="Times New Roman"/>
+          <w:sz w:val="24"/>
+          <w:szCs w:val="24"/>
+        </w:rPr>
+      </w:pPr>
+      <w:r>
+        <w:rPr>
+          <w:rFonts w:ascii="Times New Roman" w:eastAsia="Times New Roman" w:hAnsi="Times New Roman" w:cs="Times New Roman"/>
+          <w:sz w:val="24"/>
+          <w:szCs w:val="24"/>
+        </w:rPr>
+        <w:t>Poster vs grossing revenue relationship.</w:t>
+      </w:r>
+    </w:p>
+    <w:p>
+      <w:pPr>
+        <w:pStyle w:val="ListParagraph"/>
+        <w:numPr>
+          <w:ilvl w:val="0"/>
+          <w:numId w:val="6"/>
+        </w:numPr>
+        <w:spacing w:before="100" w:beforeAutospacing="1" w:after="100" w:afterAutospacing="1" w:line="240" w:lineRule="auto"/>
+        <w:rPr>
+          <w:rFonts w:ascii="Times New Roman" w:eastAsia="Times New Roman" w:hAnsi="Times New Roman" w:cs="Times New Roman"/>
+          <w:sz w:val="24"/>
+          <w:szCs w:val="24"/>
+        </w:rPr>
+      </w:pPr>
+      <w:r>
+        <w:rPr>
+          <w:rFonts w:ascii="Times New Roman" w:eastAsia="Times New Roman" w:hAnsi="Times New Roman" w:cs="Times New Roman"/>
+          <w:sz w:val="24"/>
+          <w:szCs w:val="24"/>
+        </w:rPr>
+        <w:t>Diversity of Actors/Actresses compared to earnings?</w:t>
+      </w:r>
+    </w:p>
+    <w:p>
+      <w:pPr>
+        <w:pStyle w:val="ListParagraph"/>
+        <w:numPr>
+          <w:ilvl w:val="0"/>
+          <w:numId w:val="6"/>
+        </w:numPr>
+        <w:spacing w:before="100" w:beforeAutospacing="1" w:after="100" w:afterAutospacing="1" w:line="240" w:lineRule="auto"/>
+        <w:rPr>
+          <w:rFonts w:ascii="Times New Roman" w:eastAsia="Times New Roman" w:hAnsi="Times New Roman" w:cs="Times New Roman"/>
+          <w:sz w:val="24"/>
+          <w:szCs w:val="24"/>
+        </w:rPr>
+      </w:pPr>
+      <w:r>
+        <w:rPr>
+          <w:rFonts w:ascii="Times New Roman" w:eastAsia="Times New Roman" w:hAnsi="Times New Roman" w:cs="Times New Roman"/>
+          <w:sz w:val="24"/>
+          <w:szCs w:val="24"/>
+        </w:rPr>
+        <w:t>Facebook like compared to earnings?</w:t>
+      </w:r>
+    </w:p>
+    <w:p>
+      <w:pPr>
+        <w:pStyle w:val="ListParagraph"/>
+        <w:numPr>
+          <w:ilvl w:val="0"/>
+          <w:numId w:val="6"/>
+        </w:numPr>
+        <w:spacing w:before="100" w:beforeAutospacing="1" w:after="100" w:afterAutospacing="1" w:line="240" w:lineRule="auto"/>
+        <w:rPr>
+          <w:rFonts w:ascii="Times New Roman" w:eastAsia="Times New Roman" w:hAnsi="Times New Roman" w:cs="Times New Roman"/>
+          <w:sz w:val="24"/>
+          <w:szCs w:val="24"/>
+        </w:rPr>
+      </w:pPr>
+      <w:r>
+        <w:rPr>
+          <w:rFonts w:ascii="Times New Roman" w:eastAsia="Times New Roman" w:hAnsi="Times New Roman" w:cs="Times New Roman"/>
+          <w:sz w:val="24"/>
+          <w:szCs w:val="24"/>
+        </w:rPr>
+        <w:t>Ratings vs Earnings comparison?</w:t>
+      </w:r>
+    </w:p>
+    <w:p>
+      <w:pPr>
+        <w:pStyle w:val="ListParagraph"/>
+        <w:numPr>
+          <w:ilvl w:val="0"/>
+          <w:numId w:val="6"/>
+        </w:numPr>
+        <w:spacing w:before="100" w:beforeAutospacing="1" w:after="100" w:afterAutospacing="1" w:line="240" w:lineRule="auto"/>
+        <w:rPr>
+          <w:rFonts w:ascii="Times New Roman" w:eastAsia="Times New Roman" w:hAnsi="Times New Roman" w:cs="Times New Roman"/>
+          <w:sz w:val="24"/>
+          <w:szCs w:val="24"/>
+        </w:rPr>
+      </w:pPr>
+      <w:r>
+        <w:rPr>
+          <w:rFonts w:ascii="Times New Roman" w:eastAsia="Times New Roman" w:hAnsi="Times New Roman" w:cs="Times New Roman"/>
+          <w:sz w:val="24"/>
+          <w:szCs w:val="24"/>
+        </w:rPr>
+        <w:t>Stocks compared to Earnings?</w:t>
+      </w:r>
+    </w:p>
+    <w:p>
+      <w:pPr>
+        <w:pStyle w:val="ListParagraph"/>
+        <w:numPr>
+          <w:ilvl w:val="0"/>
+          <w:numId w:val="6"/>
+        </w:numPr>
+        <w:spacing w:before="100" w:beforeAutospacing="1" w:after="100" w:afterAutospacing="1" w:line="240" w:lineRule="auto"/>
+        <w:rPr>
+          <w:rFonts w:ascii="Times New Roman" w:eastAsia="Times New Roman" w:hAnsi="Times New Roman" w:cs="Times New Roman"/>
+          <w:sz w:val="24"/>
+          <w:szCs w:val="24"/>
+        </w:rPr>
+      </w:pPr>
+      <w:r>
+        <w:rPr>
+          <w:rFonts w:ascii="Times New Roman" w:eastAsia="Times New Roman" w:hAnsi="Times New Roman" w:cs="Times New Roman"/>
+          <w:sz w:val="24"/>
+          <w:szCs w:val="24"/>
+        </w:rPr>
+        <w:t>Correlation between IMDB score and Earnings?</w:t>
+      </w:r>
+    </w:p>
+    <w:p>
+      <w:pPr>
         <w:spacing w:before="100" w:beforeAutospacing="1" w:after="100" w:afterAutospacing="1" w:line="240" w:lineRule="auto"/>
         <w:rPr>
           <w:rFonts w:ascii="Times New Roman" w:eastAsia="Times New Roman" w:hAnsi="Times New Roman" w:cs="Times New Roman"/>
@@ -526,7 +564,6 @@
         <w:t>The dataset is from Kaggle website. It contains 28 variables for 5043 movies, spanning across 100 years in 66 countries. There are 2399 unique director names, and thousands of actors/actresses. “</w:t>
       </w:r>
       <w:proofErr w:type="spellStart"/>
-      <w:proofErr w:type="gramStart"/>
       <w:r>
         <w:rPr>
           <w:rFonts w:ascii="Arial" w:eastAsia="Times New Roman" w:hAnsi="Arial" w:cs="Arial"/>
@@ -534,9 +571,9 @@
           <w:szCs w:val="21"/>
           <w:shd w:val="clear" w:color="auto" w:fill="FFFFFF"/>
         </w:rPr>
-        <w:t>imdb</w:t>
-      </w:r>
-      <w:proofErr w:type="gramEnd"/>
+        <w:t>imdb_score</w:t>
+      </w:r>
+      <w:proofErr w:type="spellEnd"/>
       <w:r>
         <w:rPr>
           <w:rFonts w:ascii="Arial" w:eastAsia="Times New Roman" w:hAnsi="Arial" w:cs="Arial"/>
@@ -544,16 +581,6 @@
           <w:szCs w:val="21"/>
           <w:shd w:val="clear" w:color="auto" w:fill="FFFFFF"/>
         </w:rPr>
-        <w:t>_score</w:t>
-      </w:r>
-      <w:proofErr w:type="spellEnd"/>
-      <w:r>
-        <w:rPr>
-          <w:rFonts w:ascii="Arial" w:eastAsia="Times New Roman" w:hAnsi="Arial" w:cs="Arial"/>
-          <w:sz w:val="21"/>
-          <w:szCs w:val="21"/>
-          <w:shd w:val="clear" w:color="auto" w:fill="FFFFFF"/>
-        </w:rPr>
         <w:t>” is the response variable while the other 27 variables are possible predictors.</w:t>
       </w:r>
     </w:p>
@@ -574,6 +601,7 @@
           <w:sz w:val="24"/>
           <w:szCs w:val="24"/>
         </w:rPr>
+        <w:lastRenderedPageBreak/>
         <w:t>Methodology</w:t>
       </w:r>
       <w:r>
@@ -649,7 +677,6 @@
           <w:sz w:val="24"/>
           <w:szCs w:val="24"/>
         </w:rPr>
-        <w:lastRenderedPageBreak/>
         <w:t>Team</w:t>
       </w:r>
       <w:r>
@@ -750,6 +777,232 @@
 <file path=word/numbering.xml><?xml version="1.0" encoding="utf-8"?>
 <w:numbering xmlns:wpc="http://schemas.microsoft.com/office/word/2010/wordprocessingCanvas" xmlns:cx="http://schemas.microsoft.com/office/drawing/2014/chartex" xmlns:cx1="http://schemas.microsoft.com/office/drawing/2015/9/8/chartex" xmlns:cx2="http://schemas.microsoft.com/office/drawing/2015/10/21/chartex" xmlns:cx3="http://schemas.microsoft.com/office/drawing/2016/5/9/chartex" xmlns:cx4="http://schemas.microsoft.com/office/drawing/2016/5/10/chartex" xmlns:cx5="http://schemas.microsoft.com/office/drawing/2016/5/11/chartex" xmlns:cx6="http://schemas.microsoft.com/office/drawing/2016/5/12/chartex" xmlns:cx7="http://schemas.microsoft.com/office/drawing/2016/5/13/chartex" xmlns:cx8="http://schemas.microsoft.com/office/drawing/2016/5/14/chartex" xmlns:mc="http://schemas.openxmlformats.org/markup-compatibility/2006" xmlns:aink="http://schemas.microsoft.com/office/drawing/2016/ink" xmlns:am3d="http://schemas.microsoft.com/office/drawing/2017/model3d" xmlns:o="urn:schemas-microsoft-com:office:office" xmlns:r="http://schemas.openxmlformats.org/officeDocument/2006/relationships" xmlns:m="http://schemas.openxmlformats.org/officeDocument/2006/math" xmlns:v="urn:schemas-microsoft-com:vml" xmlns:wp14="http://schemas.microsoft.com/office/word/2010/wordprocessingDrawing" xmlns:wp="http://schemas.openxmlformats.org/drawingml/2006/wordprocessingDrawing" xmlns:w10="urn:schemas-microsoft-com:office:word" xmlns:w="http://schemas.openxmlformats.org/wordprocessingml/2006/main" xmlns:w14="http://schemas.microsoft.com/office/word/2010/wordml" xmlns:w15="http://schemas.microsoft.com/office/word/2012/wordml" xmlns:w16cex="http://schemas.microsoft.com/office/word/2018/wordml/cex" xmlns:w16cid="http://schemas.microsoft.com/office/word/2016/wordml/cid" xmlns:w16="http://schemas.microsoft.com/office/word/2018/wordml" xmlns:w16sdtdh="http://schemas.microsoft.com/office/word/2020/wordml/sdtdatahash" xmlns:w16se="http://schemas.microsoft.com/office/word/2015/wordml/symex" xmlns:wpg="http://schemas.microsoft.com/office/word/2010/wordprocessingGroup" xmlns:wpi="http://schemas.microsoft.com/office/word/2010/wordprocessingInk" xmlns:wne="http://schemas.microsoft.com/office/word/2006/wordml" xmlns:wps="http://schemas.microsoft.com/office/word/2010/wordprocessingShape" mc:Ignorable="w14 w15 w16se w16cid w16 w16cex w16sdtdh wp14">
   <w:abstractNum w:abstractNumId="0" w15:restartNumberingAfterBreak="0">
+    <w:nsid w:val="12003ACF"/>
+    <w:multiLevelType w:val="multilevel"/>
+    <w:tmpl w:val="2840991A"/>
+    <w:lvl w:ilvl="0">
+      <w:start w:val="2"/>
+      <w:numFmt w:val="decimal"/>
+      <w:lvlText w:val="%1."/>
+      <w:lvlJc w:val="left"/>
+      <w:pPr>
+        <w:tabs>
+          <w:tab w:val="num" w:pos="720"/>
+        </w:tabs>
+        <w:ind w:left="720" w:hanging="360"/>
+      </w:pPr>
+    </w:lvl>
+    <w:lvl w:ilvl="1" w:tentative="1">
+      <w:start w:val="1"/>
+      <w:numFmt w:val="decimal"/>
+      <w:lvlText w:val="%2."/>
+      <w:lvlJc w:val="left"/>
+      <w:pPr>
+        <w:tabs>
+          <w:tab w:val="num" w:pos="1440"/>
+        </w:tabs>
+        <w:ind w:left="1440" w:hanging="360"/>
+      </w:pPr>
+    </w:lvl>
+    <w:lvl w:ilvl="2" w:tentative="1">
+      <w:start w:val="1"/>
+      <w:numFmt w:val="decimal"/>
+      <w:lvlText w:val="%3."/>
+      <w:lvlJc w:val="left"/>
+      <w:pPr>
+        <w:tabs>
+          <w:tab w:val="num" w:pos="2160"/>
+        </w:tabs>
+        <w:ind w:left="2160" w:hanging="360"/>
+      </w:pPr>
+    </w:lvl>
+    <w:lvl w:ilvl="3" w:tentative="1">
+      <w:start w:val="1"/>
+      <w:numFmt w:val="decimal"/>
+      <w:lvlText w:val="%4."/>
+      <w:lvlJc w:val="left"/>
+      <w:pPr>
+        <w:tabs>
+          <w:tab w:val="num" w:pos="2880"/>
+        </w:tabs>
+        <w:ind w:left="2880" w:hanging="360"/>
+      </w:pPr>
+    </w:lvl>
+    <w:lvl w:ilvl="4" w:tentative="1">
+      <w:start w:val="1"/>
+      <w:numFmt w:val="decimal"/>
+      <w:lvlText w:val="%5."/>
+      <w:lvlJc w:val="left"/>
+      <w:pPr>
+        <w:tabs>
+          <w:tab w:val="num" w:pos="3600"/>
+        </w:tabs>
+        <w:ind w:left="3600" w:hanging="360"/>
+      </w:pPr>
+    </w:lvl>
+    <w:lvl w:ilvl="5" w:tentative="1">
+      <w:start w:val="1"/>
+      <w:numFmt w:val="decimal"/>
+      <w:lvlText w:val="%6."/>
+      <w:lvlJc w:val="left"/>
+      <w:pPr>
+        <w:tabs>
+          <w:tab w:val="num" w:pos="4320"/>
+        </w:tabs>
+        <w:ind w:left="4320" w:hanging="360"/>
+      </w:pPr>
+    </w:lvl>
+    <w:lvl w:ilvl="6" w:tentative="1">
+      <w:start w:val="1"/>
+      <w:numFmt w:val="decimal"/>
+      <w:lvlText w:val="%7."/>
+      <w:lvlJc w:val="left"/>
+      <w:pPr>
+        <w:tabs>
+          <w:tab w:val="num" w:pos="5040"/>
+        </w:tabs>
+        <w:ind w:left="5040" w:hanging="360"/>
+      </w:pPr>
+    </w:lvl>
+    <w:lvl w:ilvl="7" w:tentative="1">
+      <w:start w:val="1"/>
+      <w:numFmt w:val="decimal"/>
+      <w:lvlText w:val="%8."/>
+      <w:lvlJc w:val="left"/>
+      <w:pPr>
+        <w:tabs>
+          <w:tab w:val="num" w:pos="5760"/>
+        </w:tabs>
+        <w:ind w:left="5760" w:hanging="360"/>
+      </w:pPr>
+    </w:lvl>
+    <w:lvl w:ilvl="8" w:tentative="1">
+      <w:start w:val="1"/>
+      <w:numFmt w:val="decimal"/>
+      <w:lvlText w:val="%9."/>
+      <w:lvlJc w:val="left"/>
+      <w:pPr>
+        <w:tabs>
+          <w:tab w:val="num" w:pos="6480"/>
+        </w:tabs>
+        <w:ind w:left="6480" w:hanging="360"/>
+      </w:pPr>
+    </w:lvl>
+  </w:abstractNum>
+  <w:abstractNum w:abstractNumId="1" w15:restartNumberingAfterBreak="0">
+    <w:nsid w:val="421019B4"/>
+    <w:multiLevelType w:val="hybridMultilevel"/>
+    <w:tmpl w:val="AC34EFB6"/>
+    <w:lvl w:ilvl="0" w:tplc="04090001">
+      <w:start w:val="1"/>
+      <w:numFmt w:val="bullet"/>
+      <w:lvlText w:val=""/>
+      <w:lvlJc w:val="left"/>
+      <w:pPr>
+        <w:ind w:left="1080" w:hanging="360"/>
+      </w:pPr>
+      <w:rPr>
+        <w:rFonts w:ascii="Symbol" w:hAnsi="Symbol" w:hint="default"/>
+      </w:rPr>
+    </w:lvl>
+    <w:lvl w:ilvl="1" w:tplc="04090003" w:tentative="1">
+      <w:start w:val="1"/>
+      <w:numFmt w:val="bullet"/>
+      <w:lvlText w:val="o"/>
+      <w:lvlJc w:val="left"/>
+      <w:pPr>
+        <w:ind w:left="1800" w:hanging="360"/>
+      </w:pPr>
+      <w:rPr>
+        <w:rFonts w:ascii="Courier New" w:hAnsi="Courier New" w:cs="Courier New" w:hint="default"/>
+      </w:rPr>
+    </w:lvl>
+    <w:lvl w:ilvl="2" w:tplc="04090005" w:tentative="1">
+      <w:start w:val="1"/>
+      <w:numFmt w:val="bullet"/>
+      <w:lvlText w:val=""/>
+      <w:lvlJc w:val="left"/>
+      <w:pPr>
+        <w:ind w:left="2520" w:hanging="360"/>
+      </w:pPr>
+      <w:rPr>
+        <w:rFonts w:ascii="Wingdings" w:hAnsi="Wingdings" w:hint="default"/>
+      </w:rPr>
+    </w:lvl>
+    <w:lvl w:ilvl="3" w:tplc="04090001" w:tentative="1">
+      <w:start w:val="1"/>
+      <w:numFmt w:val="bullet"/>
+      <w:lvlText w:val=""/>
+      <w:lvlJc w:val="left"/>
+      <w:pPr>
+        <w:ind w:left="3240" w:hanging="360"/>
+      </w:pPr>
+      <w:rPr>
+        <w:rFonts w:ascii="Symbol" w:hAnsi="Symbol" w:hint="default"/>
+      </w:rPr>
+    </w:lvl>
+    <w:lvl w:ilvl="4" w:tplc="04090003" w:tentative="1">
+      <w:start w:val="1"/>
+      <w:numFmt w:val="bullet"/>
+      <w:lvlText w:val="o"/>
+      <w:lvlJc w:val="left"/>
+      <w:pPr>
+        <w:ind w:left="3960" w:hanging="360"/>
+      </w:pPr>
+      <w:rPr>
+        <w:rFonts w:ascii="Courier New" w:hAnsi="Courier New" w:cs="Courier New" w:hint="default"/>
+      </w:rPr>
+    </w:lvl>
+    <w:lvl w:ilvl="5" w:tplc="04090005" w:tentative="1">
+      <w:start w:val="1"/>
+      <w:numFmt w:val="bullet"/>
+      <w:lvlText w:val=""/>
+      <w:lvlJc w:val="left"/>
+      <w:pPr>
+        <w:ind w:left="4680" w:hanging="360"/>
+      </w:pPr>
+      <w:rPr>
+        <w:rFonts w:ascii="Wingdings" w:hAnsi="Wingdings" w:hint="default"/>
+      </w:rPr>
+    </w:lvl>
+    <w:lvl w:ilvl="6" w:tplc="04090001" w:tentative="1">
+      <w:start w:val="1"/>
+      <w:numFmt w:val="bullet"/>
+      <w:lvlText w:val=""/>
+      <w:lvlJc w:val="left"/>
+      <w:pPr>
+        <w:ind w:left="5400" w:hanging="360"/>
+      </w:pPr>
+      <w:rPr>
+        <w:rFonts w:ascii="Symbol" w:hAnsi="Symbol" w:hint="default"/>
+      </w:rPr>
+    </w:lvl>
+    <w:lvl w:ilvl="7" w:tplc="04090003" w:tentative="1">
+      <w:start w:val="1"/>
+      <w:numFmt w:val="bullet"/>
+      <w:lvlText w:val="o"/>
+      <w:lvlJc w:val="left"/>
+      <w:pPr>
+        <w:ind w:left="6120" w:hanging="360"/>
+      </w:pPr>
+      <w:rPr>
+        <w:rFonts w:ascii="Courier New" w:hAnsi="Courier New" w:cs="Courier New" w:hint="default"/>
+      </w:rPr>
+    </w:lvl>
+    <w:lvl w:ilvl="8" w:tplc="04090005" w:tentative="1">
+      <w:start w:val="1"/>
+      <w:numFmt w:val="bullet"/>
+      <w:lvlText w:val=""/>
+      <w:lvlJc w:val="left"/>
+      <w:pPr>
+        <w:ind w:left="6840" w:hanging="360"/>
+      </w:pPr>
+      <w:rPr>
+        <w:rFonts w:ascii="Wingdings" w:hAnsi="Wingdings" w:hint="default"/>
+      </w:rPr>
+    </w:lvl>
+  </w:abstractNum>
+  <w:abstractNum w:abstractNumId="2" w15:restartNumberingAfterBreak="0">
     <w:nsid w:val="5CE80226"/>
     <w:multiLevelType w:val="multilevel"/>
     <w:tmpl w:val="3C6A2B2E"/>
@@ -862,7 +1115,120 @@
       </w:pPr>
     </w:lvl>
   </w:abstractNum>
-  <w:abstractNum w:abstractNumId="1" w15:restartNumberingAfterBreak="0">
+  <w:abstractNum w:abstractNumId="3" w15:restartNumberingAfterBreak="0">
+    <w:nsid w:val="687B7140"/>
+    <w:multiLevelType w:val="multilevel"/>
+    <w:tmpl w:val="C5500C6C"/>
+    <w:lvl w:ilvl="0">
+      <w:start w:val="1"/>
+      <w:numFmt w:val="decimal"/>
+      <w:lvlText w:val="%1."/>
+      <w:lvlJc w:val="left"/>
+      <w:pPr>
+        <w:tabs>
+          <w:tab w:val="num" w:pos="720"/>
+        </w:tabs>
+        <w:ind w:left="720" w:hanging="360"/>
+      </w:pPr>
+    </w:lvl>
+    <w:lvl w:ilvl="1" w:tentative="1">
+      <w:start w:val="1"/>
+      <w:numFmt w:val="decimal"/>
+      <w:lvlText w:val="%2."/>
+      <w:lvlJc w:val="left"/>
+      <w:pPr>
+        <w:tabs>
+          <w:tab w:val="num" w:pos="1440"/>
+        </w:tabs>
+        <w:ind w:left="1440" w:hanging="360"/>
+      </w:pPr>
+    </w:lvl>
+    <w:lvl w:ilvl="2" w:tentative="1">
+      <w:start w:val="1"/>
+      <w:numFmt w:val="decimal"/>
+      <w:lvlText w:val="%3."/>
+      <w:lvlJc w:val="left"/>
+      <w:pPr>
+        <w:tabs>
+          <w:tab w:val="num" w:pos="2160"/>
+        </w:tabs>
+        <w:ind w:left="2160" w:hanging="360"/>
+      </w:pPr>
+    </w:lvl>
+    <w:lvl w:ilvl="3" w:tentative="1">
+      <w:start w:val="1"/>
+      <w:numFmt w:val="decimal"/>
+      <w:lvlText w:val="%4."/>
+      <w:lvlJc w:val="left"/>
+      <w:pPr>
+        <w:tabs>
+          <w:tab w:val="num" w:pos="2880"/>
+        </w:tabs>
+        <w:ind w:left="2880" w:hanging="360"/>
+      </w:pPr>
+    </w:lvl>
+    <w:lvl w:ilvl="4" w:tentative="1">
+      <w:start w:val="1"/>
+      <w:numFmt w:val="decimal"/>
+      <w:lvlText w:val="%5."/>
+      <w:lvlJc w:val="left"/>
+      <w:pPr>
+        <w:tabs>
+          <w:tab w:val="num" w:pos="3600"/>
+        </w:tabs>
+        <w:ind w:left="3600" w:hanging="360"/>
+      </w:pPr>
+    </w:lvl>
+    <w:lvl w:ilvl="5" w:tentative="1">
+      <w:start w:val="1"/>
+      <w:numFmt w:val="decimal"/>
+      <w:lvlText w:val="%6."/>
+      <w:lvlJc w:val="left"/>
+      <w:pPr>
+        <w:tabs>
+          <w:tab w:val="num" w:pos="4320"/>
+        </w:tabs>
+        <w:ind w:left="4320" w:hanging="360"/>
+      </w:pPr>
+    </w:lvl>
+    <w:lvl w:ilvl="6" w:tentative="1">
+      <w:start w:val="1"/>
+      <w:numFmt w:val="decimal"/>
+      <w:lvlText w:val="%7."/>
+      <w:lvlJc w:val="left"/>
+      <w:pPr>
+        <w:tabs>
+          <w:tab w:val="num" w:pos="5040"/>
+        </w:tabs>
+        <w:ind w:left="5040" w:hanging="360"/>
+      </w:pPr>
+    </w:lvl>
+    <w:lvl w:ilvl="7" w:tentative="1">
+      <w:start w:val="1"/>
+      <w:numFmt w:val="decimal"/>
+      <w:lvlText w:val="%8."/>
+      <w:lvlJc w:val="left"/>
+      <w:pPr>
+        <w:tabs>
+          <w:tab w:val="num" w:pos="5760"/>
+        </w:tabs>
+        <w:ind w:left="5760" w:hanging="360"/>
+      </w:pPr>
+    </w:lvl>
+    <w:lvl w:ilvl="8" w:tentative="1">
+      <w:start w:val="1"/>
+      <w:numFmt w:val="decimal"/>
+      <w:lvlText w:val="%9."/>
+      <w:lvlJc w:val="left"/>
+      <w:pPr>
+        <w:tabs>
+          <w:tab w:val="num" w:pos="6480"/>
+        </w:tabs>
+        <w:ind w:left="6480" w:hanging="360"/>
+      </w:pPr>
+    </w:lvl>
+  </w:abstractNum>
+  <w:abstractNum w:abstractNumId="4" w15:restartNumberingAfterBreak="0">
     <w:nsid w:val="74681519"/>
     <w:multiLevelType w:val="multilevel"/>
     <w:tmpl w:val="4BD6D2A0"/>
@@ -975,7 +1341,7 @@
       </w:pPr>
     </w:lvl>
   </w:abstractNum>
-  <w:abstractNum w:abstractNumId="2" w15:restartNumberingAfterBreak="0">
+  <w:abstractNum w:abstractNumId="5" w15:restartNumberingAfterBreak="0">
     <w:nsid w:val="79C43662"/>
     <w:multiLevelType w:val="multilevel"/>
     <w:tmpl w:val="2840991A"/>
@@ -1089,13 +1455,22 @@
     </w:lvl>
   </w:abstractNum>
   <w:num w:numId="1">
-    <w:abstractNumId w:val="1"/>
+    <w:abstractNumId w:val="4"/>
   </w:num>
   <w:num w:numId="2">
+    <w:abstractNumId w:val="5"/>
+  </w:num>
+  <w:num w:numId="3">
     <w:abstractNumId w:val="2"/>
   </w:num>
-  <w:num w:numId="3">
+  <w:num w:numId="4">
+    <w:abstractNumId w:val="3"/>
+  </w:num>
+  <w:num w:numId="5">
     <w:abstractNumId w:val="0"/>
+  </w:num>
+  <w:num w:numId="6">
+    <w:abstractNumId w:val="1"/>
   </w:num>
 </w:numbering>
 </file>
@@ -1622,6 +1997,17 @@
       <w:u w:val="single"/>
     </w:rPr>
   </w:style>
+  <w:style w:type="paragraph" w:styleId="ListParagraph">
+    <w:name w:val="List Paragraph"/>
+    <w:basedOn w:val="Normal"/>
+    <w:uiPriority w:val="34"/>
+    <w:qFormat/>
+    <w:rsid w:val="004D4EE6"/>
+    <w:pPr>
+      <w:ind w:left="720"/>
+      <w:contextualSpacing/>
+    </w:pPr>
+  </w:style>
 </w:styles>
 </file>
 

</xml_diff>